<commit_message>
indicate issues with run elevated
</commit_message>
<xml_diff>
--- a/Documentation/FScruiserV2UserGuide.docx
+++ b/Documentation/FScruiserV2UserGuide.docx
@@ -664,8 +664,6 @@
         </w:rPr>
         <w:t>30</w:t>
       </w:r>
-      <w:bookmarkStart w:id="0" w:name="_GoBack"/>
-      <w:bookmarkEnd w:id="0"/>
       <w:r>
         <w:rPr>
           <w:rFonts w:ascii="Calibri"/>
@@ -3054,13 +3052,7 @@
               <w:rPr>
                 <w:spacing w:val="-1"/>
               </w:rPr>
-              <w:t>Area-Base</w:t>
-            </w:r>
-            <w:r>
-              <w:rPr>
-                <w:spacing w:val="-1"/>
-              </w:rPr>
-              <w:t>d</w:t>
+              <w:t>Area-Based</w:t>
             </w:r>
             <w:r>
               <w:rPr>
@@ -3683,10 +3675,10 @@
           <w:bCs w:val="0"/>
         </w:rPr>
       </w:pPr>
-      <w:bookmarkStart w:id="1" w:name="_bookmark4"/>
-      <w:bookmarkStart w:id="2" w:name="_bookmark0"/>
+      <w:bookmarkStart w:id="0" w:name="_bookmark4"/>
+      <w:bookmarkStart w:id="1" w:name="_bookmark0"/>
+      <w:bookmarkEnd w:id="0"/>
       <w:bookmarkEnd w:id="1"/>
-      <w:bookmarkEnd w:id="2"/>
       <w:r>
         <w:rPr>
           <w:spacing w:val="-1"/>
@@ -4922,10 +4914,10 @@
           <w:bCs w:val="0"/>
         </w:rPr>
       </w:pPr>
-      <w:bookmarkStart w:id="3" w:name="Installation"/>
-      <w:bookmarkStart w:id="4" w:name="_bookmark1"/>
+      <w:bookmarkStart w:id="2" w:name="Installation"/>
+      <w:bookmarkStart w:id="3" w:name="_bookmark1"/>
+      <w:bookmarkEnd w:id="2"/>
       <w:bookmarkEnd w:id="3"/>
-      <w:bookmarkEnd w:id="4"/>
       <w:r>
         <w:rPr>
           <w:spacing w:val="-1"/>
@@ -4954,10 +4946,10 @@
           <w:szCs w:val="24"/>
         </w:rPr>
       </w:pPr>
-      <w:bookmarkStart w:id="5" w:name="Selecting_the_Installer"/>
-      <w:bookmarkStart w:id="6" w:name="_bookmark2"/>
+      <w:bookmarkStart w:id="4" w:name="Selecting_the_Installer"/>
+      <w:bookmarkStart w:id="5" w:name="_bookmark2"/>
+      <w:bookmarkEnd w:id="4"/>
       <w:bookmarkEnd w:id="5"/>
-      <w:bookmarkEnd w:id="6"/>
       <w:r>
         <w:rPr>
           <w:rFonts w:ascii="Arial"/>
@@ -5361,10 +5353,10 @@
           <w:bCs w:val="0"/>
         </w:rPr>
       </w:pPr>
-      <w:bookmarkStart w:id="7" w:name="Install_Using_PC"/>
-      <w:bookmarkStart w:id="8" w:name="_bookmark3"/>
+      <w:bookmarkStart w:id="6" w:name="Install_Using_PC"/>
+      <w:bookmarkStart w:id="7" w:name="_bookmark3"/>
+      <w:bookmarkEnd w:id="6"/>
       <w:bookmarkEnd w:id="7"/>
-      <w:bookmarkEnd w:id="8"/>
       <w:r>
         <w:rPr>
           <w:spacing w:val="-1"/>
@@ -5431,282 +5423,6 @@
         <w:spacing w:line="276" w:lineRule="auto"/>
         <w:ind w:left="119" w:right="194"/>
       </w:pPr>
-      <w:r>
-        <w:rPr>
-          <w:spacing w:val="-1"/>
-        </w:rPr>
-        <w:t>Installing</w:t>
-      </w:r>
-      <w:r>
-        <w:rPr>
-          <w:spacing w:val="-3"/>
-        </w:rPr>
-        <w:t xml:space="preserve"> </w:t>
-      </w:r>
-      <w:r>
-        <w:rPr>
-          <w:spacing w:val="-1"/>
-        </w:rPr>
-        <w:t>FScruiser</w:t>
-      </w:r>
-      <w:r>
-        <w:rPr>
-          <w:spacing w:val="-2"/>
-        </w:rPr>
-        <w:t xml:space="preserve"> </w:t>
-      </w:r>
-      <w:r>
-        <w:rPr>
-          <w:spacing w:val="-1"/>
-        </w:rPr>
-        <w:t>through</w:t>
-      </w:r>
-      <w:r>
-        <w:t xml:space="preserve"> </w:t>
-      </w:r>
-      <w:r>
-        <w:rPr>
-          <w:spacing w:val="-1"/>
-        </w:rPr>
-        <w:t>your</w:t>
-      </w:r>
-      <w:r>
-        <w:rPr>
-          <w:spacing w:val="1"/>
-        </w:rPr>
-        <w:t xml:space="preserve"> </w:t>
-      </w:r>
-      <w:r>
-        <w:rPr>
-          <w:spacing w:val="-1"/>
-        </w:rPr>
-        <w:t>PC will</w:t>
-      </w:r>
-      <w:r>
-        <w:rPr>
-          <w:spacing w:val="1"/>
-        </w:rPr>
-        <w:t xml:space="preserve"> </w:t>
-      </w:r>
-      <w:r>
-        <w:rPr>
-          <w:spacing w:val="-1"/>
-        </w:rPr>
-        <w:t>require</w:t>
-      </w:r>
-      <w:r>
-        <w:rPr>
-          <w:spacing w:val="-2"/>
-        </w:rPr>
-        <w:t xml:space="preserve"> </w:t>
-      </w:r>
-      <w:r>
-        <w:t>the</w:t>
-      </w:r>
-      <w:r>
-        <w:rPr>
-          <w:spacing w:val="-2"/>
-        </w:rPr>
-        <w:t xml:space="preserve"> </w:t>
-      </w:r>
-      <w:r>
-        <w:rPr>
-          <w:spacing w:val="-1"/>
-        </w:rPr>
-        <w:t>ability</w:t>
-      </w:r>
-      <w:r>
-        <w:rPr>
-          <w:spacing w:val="-3"/>
-        </w:rPr>
-        <w:t xml:space="preserve"> </w:t>
-      </w:r>
-      <w:r>
-        <w:t>to</w:t>
-      </w:r>
-      <w:r>
-        <w:rPr>
-          <w:spacing w:val="-3"/>
-        </w:rPr>
-        <w:t xml:space="preserve"> </w:t>
-      </w:r>
-      <w:r>
-        <w:t>run</w:t>
-      </w:r>
-      <w:r>
-        <w:rPr>
-          <w:spacing w:val="-3"/>
-        </w:rPr>
-        <w:t xml:space="preserve"> </w:t>
-      </w:r>
-      <w:r>
-        <w:t>the</w:t>
-      </w:r>
-      <w:r>
-        <w:rPr>
-          <w:spacing w:val="-2"/>
-        </w:rPr>
-        <w:t xml:space="preserve"> </w:t>
-      </w:r>
-      <w:r>
-        <w:rPr>
-          <w:spacing w:val="-1"/>
-        </w:rPr>
-        <w:t>installer</w:t>
-      </w:r>
-      <w:r>
-        <w:rPr>
-          <w:spacing w:val="1"/>
-        </w:rPr>
-        <w:t xml:space="preserve"> </w:t>
-      </w:r>
-      <w:r>
-        <w:rPr>
-          <w:spacing w:val="-1"/>
-        </w:rPr>
-        <w:t>using</w:t>
-      </w:r>
-      <w:r>
-        <w:rPr>
-          <w:spacing w:val="-3"/>
-        </w:rPr>
-        <w:t xml:space="preserve"> </w:t>
-      </w:r>
-      <w:r>
-        <w:rPr>
-          <w:spacing w:val="-1"/>
-        </w:rPr>
-        <w:t>admin</w:t>
-      </w:r>
-      <w:r>
-        <w:t xml:space="preserve"> </w:t>
-      </w:r>
-      <w:r>
-        <w:rPr>
-          <w:spacing w:val="-1"/>
-        </w:rPr>
-        <w:t>privileges.</w:t>
-      </w:r>
-      <w:r>
-        <w:t xml:space="preserve"> </w:t>
-      </w:r>
-      <w:r>
-        <w:rPr>
-          <w:spacing w:val="-2"/>
-        </w:rPr>
-        <w:t>If</w:t>
-      </w:r>
-      <w:r>
-        <w:rPr>
-          <w:spacing w:val="87"/>
-        </w:rPr>
-        <w:t xml:space="preserve"> </w:t>
-      </w:r>
-      <w:r>
-        <w:rPr>
-          <w:spacing w:val="-1"/>
-        </w:rPr>
-        <w:t>you</w:t>
-      </w:r>
-      <w:r>
-        <w:t xml:space="preserve"> don’t</w:t>
-      </w:r>
-      <w:r>
-        <w:rPr>
-          <w:spacing w:val="1"/>
-        </w:rPr>
-        <w:t xml:space="preserve"> </w:t>
-      </w:r>
-      <w:r>
-        <w:rPr>
-          <w:spacing w:val="-2"/>
-        </w:rPr>
-        <w:t>have</w:t>
-      </w:r>
-      <w:r>
-        <w:t xml:space="preserve"> </w:t>
-      </w:r>
-      <w:r>
-        <w:rPr>
-          <w:spacing w:val="-1"/>
-        </w:rPr>
-        <w:t>this</w:t>
-      </w:r>
-      <w:r>
-        <w:t xml:space="preserve"> </w:t>
-      </w:r>
-      <w:r>
-        <w:rPr>
-          <w:spacing w:val="-1"/>
-        </w:rPr>
-        <w:t>ability</w:t>
-      </w:r>
-      <w:r>
-        <w:rPr>
-          <w:spacing w:val="-5"/>
-        </w:rPr>
-        <w:t xml:space="preserve"> </w:t>
-      </w:r>
-      <w:r>
-        <w:rPr>
-          <w:spacing w:val="-1"/>
-        </w:rPr>
-        <w:t>you</w:t>
-      </w:r>
-      <w:r>
-        <w:rPr>
-          <w:spacing w:val="2"/>
-        </w:rPr>
-        <w:t xml:space="preserve"> </w:t>
-      </w:r>
-      <w:r>
-        <w:rPr>
-          <w:spacing w:val="-2"/>
-        </w:rPr>
-        <w:t>may</w:t>
-      </w:r>
-      <w:r>
-        <w:rPr>
-          <w:spacing w:val="-3"/>
-        </w:rPr>
-        <w:t xml:space="preserve"> </w:t>
-      </w:r>
-      <w:r>
-        <w:t>be able to</w:t>
-      </w:r>
-      <w:r>
-        <w:rPr>
-          <w:spacing w:val="-3"/>
-        </w:rPr>
-        <w:t xml:space="preserve"> </w:t>
-      </w:r>
-      <w:r>
-        <w:t>do a</w:t>
-      </w:r>
-      <w:r>
-        <w:rPr>
-          <w:spacing w:val="-2"/>
-        </w:rPr>
-        <w:t xml:space="preserve"> </w:t>
-      </w:r>
-      <w:r>
-        <w:rPr>
-          <w:spacing w:val="-1"/>
-        </w:rPr>
-        <w:t>field</w:t>
-      </w:r>
-      <w:r>
-        <w:t xml:space="preserve"> </w:t>
-      </w:r>
-      <w:r>
-        <w:rPr>
-          <w:spacing w:val="-1"/>
-        </w:rPr>
-        <w:t>install.</w:t>
-      </w:r>
-      <w:r>
-        <w:t xml:space="preserve"> </w:t>
-      </w:r>
       <w:r>
         <w:rPr>
           <w:spacing w:val="-2"/>
@@ -6214,28 +5930,10 @@
         <w:rPr>
           <w:spacing w:val="-1"/>
         </w:rPr>
-        <w:t>Right</w:t>
-      </w:r>
-      <w:r>
-        <w:rPr>
-          <w:spacing w:val="1"/>
-        </w:rPr>
-        <w:t xml:space="preserve"> </w:t>
-      </w:r>
-      <w:r>
-        <w:rPr>
-          <w:spacing w:val="-1"/>
-        </w:rPr>
-        <w:t>click</w:t>
-      </w:r>
-      <w:r>
-        <w:rPr>
-          <w:spacing w:val="-3"/>
-        </w:rPr>
-        <w:t xml:space="preserve"> </w:t>
-      </w:r>
-      <w:r>
-        <w:t xml:space="preserve">on </w:t>
+        <w:t>Start</w:t>
+      </w:r>
+      <w:r>
+        <w:t xml:space="preserve"> </w:t>
       </w:r>
       <w:r>
         <w:rPr>
@@ -6254,114 +5952,10 @@
       </w:r>
       <w:r>
         <w:rPr>
+          <w:b/>
           <w:spacing w:val="-4"/>
         </w:rPr>
-        <w:t xml:space="preserve"> </w:t>
-      </w:r>
-      <w:r>
-        <w:t xml:space="preserve">and </w:t>
-      </w:r>
-      <w:r>
-        <w:rPr>
-          <w:spacing w:val="-1"/>
-        </w:rPr>
-        <w:t>click</w:t>
-      </w:r>
-      <w:r>
-        <w:rPr>
-          <w:spacing w:val="-3"/>
-        </w:rPr>
-        <w:t xml:space="preserve"> </w:t>
-      </w:r>
-      <w:r>
-        <w:rPr>
-          <w:spacing w:val="-1"/>
-        </w:rPr>
-        <w:t>“Run</w:t>
-      </w:r>
-      <w:r>
-        <w:t xml:space="preserve"> </w:t>
-      </w:r>
-      <w:r>
-        <w:rPr>
-          <w:spacing w:val="-1"/>
-        </w:rPr>
-        <w:t>Elevated”</w:t>
-      </w:r>
-      <w:r>
-        <w:t xml:space="preserve"> </w:t>
-      </w:r>
-      <w:r>
-        <w:rPr>
-          <w:spacing w:val="-2"/>
-        </w:rPr>
-        <w:t>(if</w:t>
-      </w:r>
-      <w:r>
-        <w:rPr>
-          <w:spacing w:val="1"/>
-        </w:rPr>
-        <w:t xml:space="preserve"> </w:t>
-      </w:r>
-      <w:r>
-        <w:rPr>
-          <w:spacing w:val="-1"/>
-        </w:rPr>
-        <w:t>you</w:t>
-      </w:r>
-      <w:r>
-        <w:t xml:space="preserve"> are</w:t>
-      </w:r>
-      <w:r>
-        <w:rPr>
-          <w:spacing w:val="-2"/>
-        </w:rPr>
-        <w:t xml:space="preserve"> </w:t>
-      </w:r>
-      <w:r>
-        <w:rPr>
-          <w:spacing w:val="-1"/>
-        </w:rPr>
-        <w:t>installing</w:t>
-      </w:r>
-      <w:r>
-        <w:rPr>
-          <w:spacing w:val="-3"/>
-        </w:rPr>
-        <w:t xml:space="preserve"> </w:t>
-      </w:r>
-      <w:r>
-        <w:t xml:space="preserve">on a </w:t>
-      </w:r>
-      <w:r>
-        <w:rPr>
-          <w:spacing w:val="-1"/>
-        </w:rPr>
-        <w:t>Forest</w:t>
-      </w:r>
-      <w:r>
-        <w:rPr>
-          <w:spacing w:val="1"/>
-        </w:rPr>
-        <w:t xml:space="preserve"> </w:t>
-      </w:r>
-      <w:r>
-        <w:rPr>
-          <w:spacing w:val="-1"/>
-        </w:rPr>
-        <w:t>Service</w:t>
-      </w:r>
-      <w:r>
-        <w:rPr>
-          <w:spacing w:val="63"/>
-        </w:rPr>
-        <w:t xml:space="preserve"> </w:t>
-      </w:r>
-      <w:r>
-        <w:rPr>
-          <w:spacing w:val="-1"/>
-        </w:rPr>
-        <w:t>computer)</w:t>
+        <w:t xml:space="preserve">. Note that on Forest Service computers the install may not run properly if you use the “Run Elevated” command. </w:t>
       </w:r>
     </w:p>
     <w:p>
@@ -6884,6 +6478,8 @@
         </w:rPr>
         <w:t>yes.</w:t>
       </w:r>
+      <w:bookmarkStart w:id="8" w:name="_GoBack"/>
+      <w:bookmarkEnd w:id="8"/>
     </w:p>
     <w:p>
       <w:pPr>
@@ -56377,7 +55973,7 @@
                     <w:rFonts w:ascii="Calibri"/>
                     <w:noProof/>
                   </w:rPr>
-                  <w:t>9</w:t>
+                  <w:t>2</w:t>
                 </w:r>
                 <w:r>
                   <w:fldChar w:fldCharType="end"/>
@@ -57410,6 +57006,33 @@
     <w:uiPriority w:val="1"/>
     <w:qFormat/>
   </w:style>
+  <w:style w:type="paragraph" w:styleId="BalloonText">
+    <w:name w:val="Balloon Text"/>
+    <w:basedOn w:val="Normal"/>
+    <w:link w:val="BalloonTextChar"/>
+    <w:uiPriority w:val="99"/>
+    <w:semiHidden/>
+    <w:unhideWhenUsed/>
+    <w:rsid w:val="003302DA"/>
+    <w:rPr>
+      <w:rFonts w:ascii="Tahoma" w:hAnsi="Tahoma" w:cs="Tahoma"/>
+      <w:sz w:val="16"/>
+      <w:szCs w:val="16"/>
+    </w:rPr>
+  </w:style>
+  <w:style w:type="character" w:customStyle="1" w:styleId="BalloonTextChar">
+    <w:name w:val="Balloon Text Char"/>
+    <w:basedOn w:val="DefaultParagraphFont"/>
+    <w:link w:val="BalloonText"/>
+    <w:uiPriority w:val="99"/>
+    <w:semiHidden/>
+    <w:rsid w:val="003302DA"/>
+    <w:rPr>
+      <w:rFonts w:ascii="Tahoma" w:hAnsi="Tahoma" w:cs="Tahoma"/>
+      <w:sz w:val="16"/>
+      <w:szCs w:val="16"/>
+    </w:rPr>
+  </w:style>
 </w:styles>
 </file>
 

</xml_diff>